<commit_message>
fix: best version without the token problem
</commit_message>
<xml_diff>
--- a/src/Create_yearly/data/data_gen/yearly_report.docx
+++ b/src/Create_yearly/data/data_gen/yearly_report.docx
@@ -12,77 +12,82 @@
     </w:p>
     <w:p>
       <w:r>
-        <w:t>Part 1: Letter from the Chairperson/President</w:t>
-        <w:br/>
-        <w:t>Dear esteemed partners and supporters,</w:t>
+        <w:t>1. **Letter from the Chairperson/President:**</w:t>
         <w:br/>
         <w:br/>
-        <w:t>As the chairperson of the IKEA Foundation, I am proud and delighted to present our annual report for the year 2023. It has been a year marked by significant strides towards achieving our mission of tackling poverty and climate change, particularly in the most vulnerable parts of the world. One of our spotlight projects was the Africa Private Sector Forum on Forced Displacement. Despite facing numerous challenges, the resilience of our team, our partners, and our supporters allowed us to make significant progress. We remain optimistic about its potential to create a large-scale impact, and we are committed to improving family incomes and protecting the planet. We look forward to continuing our impactful work and progress towards our vision in the coming year.</w:t>
+        <w:t>Dear Friends, Supporters, and Partners,</w:t>
         <w:br/>
         <w:br/>
-        <w:t>With Gratitude,</w:t>
+        <w:t>Reflecting on the past year fills me with profound gratitude and optimism. The IKEA Foundation has made significant strides towards a world where children and families can prosper on a healthy planet. Our mission to tackle poverty and climate change continues to guide us as we push forward with impactful initiatives.</w:t>
         <w:br/>
         <w:br/>
-        <w:t>[Your Name]</w:t>
-        <w:br/>
-        <w:t>Chairperson</w:t>
-        <w:br/>
-        <w:t>IKEA Foundation</w:t>
+        <w:t>2. **Mission Statement:**</w:t>
         <w:br/>
         <w:br/>
-        <w:t>Part 2: Mission Statement</w:t>
-        <w:br/>
-        <w:t>Our mission at the IKEA Foundation is rooted in the purpose of creating a better everyday life for the many people. Guided by our core values, we aim to confront the two greatest threats to children in vulnerable parts of the world: poverty and climate change. In 2023, we demonstrated this commitment through various initiatives, with a particular focus on the Africa Private Sector Forum on Forced Displacement.</w:t>
+        <w:t>The IKEA Foundation is dedicated to creating a better everyday life for many people, focusing on the dual threats of poverty and climate change. Our core values— togetherness, caring for people and the planet, simplicity, and leadership by example— drive our strategic philanthropy. We aim to transform systems, build effective solutions, and empower families to achieve sustainable livelihoods while addressing the urgent need for climate action.</w:t>
         <w:br/>
         <w:br/>
-        <w:t>Part 3: Executive Summary</w:t>
-        <w:br/>
-        <w:t>Through strategic philanthropy in 2023, we tackled global challenges of poverty and climate change by focusing on the most vulnerable parts of the world. Notably, we contributed significantly to the Africa Private Sector Forum on Forced Displacement. Our approach to effecting change is rooted in collaboration and trust, as seen in our partnerships with over 140 organizations globally. Despite the challenges we faced, our overall satisfaction ranking for the project was 7/10, reflecting our determination to continually improve.</w:t>
+        <w:t>3. **Executive Summary:**</w:t>
         <w:br/>
         <w:br/>
-        <w:t>Part 4: Year in Review/Highlights</w:t>
-        <w:br/>
-        <w:t>The past year has been truly remarkable for the IKEA Foundation. Our strategic philanthropy approach has allowed us to make significant strides in confronting the global challenges of poverty and climate change. One of the key highlights of the year was our contribution to the "Africa Private Sector Forum on Forced Displacement" project.</w:t>
+        <w:t>The year 2023 has been pivotal for the IKEA Foundation, marked by our dedication to combating poverty and climate change through strategic philanthropy. Our projects, notably the BeGreen Africa initiative and Building Digital Communications for Climate Resilience, have made substantial progress. These efforts align with the United Nations' Goal 13 for Climate Action, enhancing our vision of environmental stewardship and community empowerment. Financially, the foundation is robust, with significant funds ensuring continued support for our impactful initiatives.</w:t>
         <w:br/>
         <w:br/>
-        <w:t>Part 5: Programs and Services Overview</w:t>
-        <w:br/>
-        <w:t>Throughout 2023, we continued to uphold our vision of creating a better everyday life for many people. We worked on several key programs and services, including the Africa Private Sector Forum on Forced Displacement project. Beyond specific projects, we committed to several broader thematic areas, including renewable energy, green enterprise, and regenerative agriculture.</w:t>
+        <w:t>4. **Year in Review/Highlights:**</w:t>
         <w:br/>
         <w:br/>
-        <w:t>Part 6: Financial Statements</w:t>
-        <w:br/>
-        <w:t>Our financial transparency and accountability are evident in our detailed financial statements. They provide a comprehensive view of our financial position and activities, aligning with our ethical framework built on honesty, openness, trust, and fairness.</w:t>
+        <w:t>This year, the BeGreen Africa project increased renewable energy usage by 40% in Nairobi, Kenya, and received a satisfaction ranking of 8/10. The Building Digital Communications for Climate Resilience project has also shown promising results in enhancing global digital outreach and engagement on climate issues. Both projects demonstrate our commitment to sustainable development and have been supported by strategic partnerships and substantial funding.</w:t>
         <w:br/>
         <w:br/>
-        <w:t>Part 7: Fundraising Activities</w:t>
-        <w:br/>
-        <w:t>Our fundraising activities and campaigns have been crucial in our efforts to tackle poverty and climate change. A significant fundraising event this year was the Africa Private Sector Forum on Forced Displacement. We mobilized resources and successfully funded $1,000,000 of the total budget allocated for this project.</w:t>
+        <w:t>5. **Programs and Services Overview:**</w:t>
         <w:br/>
         <w:br/>
-        <w:t>Part 8: Volunteer Contributions</w:t>
-        <w:br/>
-        <w:t>Our volunteers dedicated thousands of hours to our cause, demonstrating exceptional commitment and dedication. Their efforts have been instrumental in project execution, community engagement, and event organization.</w:t>
+        <w:t>Our programs have expanded, focusing on initiatives that address climate change and poverty. BeGreen Africa, with an investment of €1.90M, continues to empower communities in Nairobi through increased renewable energy usage. Meanwhile, the Building Digital Communications for Climate Resilience project, with a budget of $859,670, aims to improve public awareness across multiple continents. These projects highlight our innovative approach to solving global issues through strategic and effective program delivery.</w:t>
         <w:br/>
         <w:br/>
-        <w:t>Part 9: Governance Information</w:t>
-        <w:br/>
-        <w:t>The IKEA Foundation maintains a strong governance structure to ensure its effectiveness and accountability. Our board of directors, committees, and partners all play crucial roles in our operations and decision-making processes.</w:t>
+        <w:t>6. **Financial Statements:**</w:t>
         <w:br/>
         <w:br/>
-        <w:t>Part 10: Future Outlook and Goals</w:t>
-        <w:br/>
-        <w:t>As we chart our course for the upcoming year, we aim to enhance engagement in our projects and continue our efforts in reducing global emissions. We anticipate that our forthcoming initiatives will further our mission and create significant positive change in the communities we serve.</w:t>
+        <w:t>The IKEA Foundation's financial health remains strong, as demonstrated by our detailed financial statements for 2023. We have judiciously managed our assets, ensuring stability to support ongoing and future initiatives. Our expenditures reflect our commitment to maximizing impact, supported by IKEA's annual contributions and gains from investments.</w:t>
         <w:br/>
         <w:br/>
-        <w:t>Part 11: Acknowledgments and Appreciation</w:t>
-        <w:br/>
-        <w:t>We express our heartfelt gratitude to our donors, volunteers, staff, and partners. Their unwavering commitment to our cause has been instrumental in propelling the IKEA Foundation's work forward.</w:t>
+        <w:t>7. **Fundraising Activities:**</w:t>
         <w:br/>
         <w:br/>
-        <w:t>Part 12: Contact Information</w:t>
+        <w:t>In 2023, our diverse fundraising activities, including the "Green Futures Gala" and the "Run for Renewables" marathon, raised significant funds for our projects. These events, supported by donors and corporate sponsors like EcoFuture Ltd. and SolarTech, have been crucial in advancing our mission.</w:t>
         <w:br/>
-        <w:t>We welcome your engagement and invite you to stay connected with us. For more regular updates, follow our social media channels, and for specific project queries, contact the project lead directly. Your continued support and engagement in our mission to create a better everyday life for many people is greatly appreciated.</w:t>
+        <w:br/>
+        <w:t>8. **Volunteer Contributions:**</w:t>
+        <w:br/>
+        <w:br/>
+        <w:t>Volunteers have played a critical role in our success, contributing over 120,000 hours in 2023. Their dedication in projects like BeGreen Africa and Building Digital Communications for Climate Resilience has been invaluable, helping us achieve our goals and making a tangible impact in the communities we serve.</w:t>
+        <w:br/>
+        <w:br/>
+        <w:t>9. **Governance Information:**</w:t>
+        <w:br/>
+        <w:br/>
+        <w:t>Our governance structure, including the Board of Directors and specialized committees like the Audit and Program Oversight Committees, ensures effective oversight and strategic direction. In 2023, we introduced policy updates to enhance transparency and stakeholder engagement, reflecting our commitment to operational excellence.</w:t>
+        <w:br/>
+        <w:br/>
+        <w:t>10. **Future Outlook and Goals:**</w:t>
+        <w:br/>
+        <w:br/>
+        <w:t>Looking ahead to 2024, we plan to expand our projects and launch new initiatives that further our impact on climate action and poverty alleviation. Challenges such as political instability and technological disparities will be addressed through strengthened partnerships and enhanced technological infrastructure.</w:t>
+        <w:br/>
+        <w:br/>
+        <w:t>11. **Acknowledgments and Appreciation:**</w:t>
+        <w:br/>
+        <w:br/>
+        <w:t>We extend our deepest gratitude to our donors, volunteers, staff, and partners for their unwavering support in 2023. Your contributions have been instrumental in our success, driving us closer to achieving our mission of a sustainable future.</w:t>
+        <w:br/>
+        <w:br/>
+        <w:t>12. **Contact Information:**</w:t>
+        <w:br/>
+        <w:br/>
+        <w:t>For more information or to engage with our work, please contact us through the provided details. We remain committed to transparency and welcome any inquiries or support through our various communication channels.</w:t>
+        <w:br/>
+        <w:br/>
+        <w:t>This continuous narrative ensures that all stakeholders are well-informed of our activities, achievements, and plans as we strive to create a better everyday life for the many people, guided by the visionary principles of our founder, Ingvar Kamprad.</w:t>
       </w:r>
     </w:p>
     <w:sectPr>

</xml_diff>

<commit_message>
fix: best version without the token problem and with the new part, project overview
</commit_message>
<xml_diff>
--- a/src/Create_yearly/data/data_gen/yearly_report.docx
+++ b/src/Create_yearly/data/data_gen/yearly_report.docx
@@ -12,82 +12,169 @@
     </w:p>
     <w:p>
       <w:r>
-        <w:t>1. **Letter from the Chairperson/President:**</w:t>
+        <w:t>**IKEA Foundation Annual Report 2023**</w:t>
         <w:br/>
         <w:br/>
-        <w:t>Dear Friends, Supporters, and Partners,</w:t>
+        <w:t>**Letter from the Chairperson/President**</w:t>
         <w:br/>
         <w:br/>
-        <w:t>Reflecting on the past year fills me with profound gratitude and optimism. The IKEA Foundation has made significant strides towards a world where children and families can prosper on a healthy planet. Our mission to tackle poverty and climate change continues to guide us as we push forward with impactful initiatives.</w:t>
+        <w:t>Dear Esteemed Supporters and Partners,</w:t>
         <w:br/>
         <w:br/>
-        <w:t>2. **Mission Statement:**</w:t>
+        <w:t>As we reflect on the year 2023, it is with a deep sense of gratitude and pride that I address you in this annual report. This year has been a remarkable journey filled with significant achievements, challenges overcome, and a renewed commitment to our mission. Our foundation has continued to make impactful strides in addressing poverty and climate change, aligning with our vision to create a better everyday life for the many people we serve.</w:t>
         <w:br/>
         <w:br/>
-        <w:t>The IKEA Foundation is dedicated to creating a better everyday life for many people, focusing on the dual threats of poverty and climate change. Our core values— togetherness, caring for people and the planet, simplicity, and leadership by example— drive our strategic philanthropy. We aim to transform systems, build effective solutions, and empower families to achieve sustainable livelihoods while addressing the urgent need for climate action.</w:t>
+        <w:t>Thanks to the unwavering support of our donors, partners, and volunteers, we have expanded our reach and deepened our impact across various communities globally. However, the path was not without its hurdles. We faced challenges that tested our resilience, yet these obstacles only strengthened our resolve to push forward.</w:t>
         <w:br/>
         <w:br/>
-        <w:t>3. **Executive Summary:**</w:t>
+        <w:t>Looking ahead, we are excited about the new initiatives and partnerships that will allow us to serve even more communities. Our commitment to sustainability and innovation remains steadfast, and we are optimistic about what we can achieve together in the coming years.</w:t>
         <w:br/>
         <w:br/>
-        <w:t>The year 2023 has been pivotal for the IKEA Foundation, marked by our dedication to combating poverty and climate change through strategic philanthropy. Our projects, notably the BeGreen Africa initiative and Building Digital Communications for Climate Resilience, have made substantial progress. These efforts align with the United Nations' Goal 13 for Climate Action, enhancing our vision of environmental stewardship and community empowerment. Financially, the foundation is robust, with significant funds ensuring continued support for our impactful initiatives.</w:t>
+        <w:t>Thank you for your continued support and belief in our mission. Together, we are making a difference.</w:t>
         <w:br/>
         <w:br/>
-        <w:t>4. **Year in Review/Highlights:**</w:t>
+        <w:t>Warm regards,</w:t>
         <w:br/>
         <w:br/>
-        <w:t>This year, the BeGreen Africa project increased renewable energy usage by 40% in Nairobi, Kenya, and received a satisfaction ranking of 8/10. The Building Digital Communications for Climate Resilience project has also shown promising results in enhancing global digital outreach and engagement on climate issues. Both projects demonstrate our commitment to sustainable development and have been supported by strategic partnerships and substantial funding.</w:t>
+        <w:t>[Name]</w:t>
+        <w:br/>
+        <w:t>Chairperson/President</w:t>
         <w:br/>
         <w:br/>
-        <w:t>5. **Programs and Services Overview:**</w:t>
+        <w:t>**Mission Statement**</w:t>
         <w:br/>
         <w:br/>
-        <w:t>Our programs have expanded, focusing on initiatives that address climate change and poverty. BeGreen Africa, with an investment of €1.90M, continues to empower communities in Nairobi through increased renewable energy usage. Meanwhile, the Building Digital Communications for Climate Resilience project, with a budget of $859,670, aims to improve public awareness across multiple continents. These projects highlight our innovative approach to solving global issues through strategic and effective program delivery.</w:t>
+        <w:t>The IKEA Foundation is dedicated to creating a better everyday life for the many people. By tackling poverty and climate change, we strive to empower communities through sustainable development, ensuring that families can build a brighter future for themselves and the next generation. Our mission is guided by a commitment to innovation, collaboration, and a deep respect for the environment and humanity.</w:t>
         <w:br/>
         <w:br/>
-        <w:t>6. **Financial Statements:**</w:t>
+        <w:t>**Executive Summary**</w:t>
         <w:br/>
         <w:br/>
-        <w:t>The IKEA Foundation's financial health remains strong, as demonstrated by our detailed financial statements for 2023. We have judiciously managed our assets, ensuring stability to support ongoing and future initiatives. Our expenditures reflect our commitment to maximizing impact, supported by IKEA's annual contributions and gains from investments.</w:t>
+        <w:t>In 2023, the IKEA Foundation has made significant progress in its mission to combat poverty and facilitate climate action. With over €200 million disbursed in grants, we have supported projects that align with the United Nations' Sustainable Development Goals, particularly focusing on Decent Work and Economic Growth, and Climate Action. Key projects this year included the African Private Sector Forum on Forced Displacement, the Funders Table for climate change, and the Just Transition Fund, among others. These initiatives have not only addressed immediate needs but also laid the groundwork for sustainable development in vulnerable regions.</w:t>
         <w:br/>
         <w:br/>
-        <w:t>7. **Fundraising Activities:**</w:t>
+        <w:t>**Year in Review/Highlights**</w:t>
         <w:br/>
         <w:br/>
-        <w:t>In 2023, our diverse fundraising activities, including the "Green Futures Gala" and the "Run for Renewables" marathon, raised significant funds for our projects. These events, supported by donors and corporate sponsors like EcoFuture Ltd. and SolarTech, have been crucial in advancing our mission.</w:t>
+        <w:t>This year, the IKEA Foundation was proud to be part of several key initiatives:</w:t>
         <w:br/>
         <w:br/>
-        <w:t>8. **Volunteer Contributions:**</w:t>
+        <w:t>1. **African Private Sector Forum on Forced Displacement**: Focused on creating job opportunities for refugees in Nairobi, this project, with a budget of $500,000, aims to increase employment by 30% within refugee communities.</w:t>
         <w:br/>
         <w:br/>
-        <w:t>Volunteers have played a critical role in our success, contributing over 120,000 hours in 2023. Their dedication in projects like BeGreen Africa and Building Digital Communications for Climate Resilience has been invaluable, helping us achieve our goals and making a tangible impact in the communities we serve.</w:t>
+        <w:t>2. **The Funders Table**: A global initiative with a budget of $5 million dedicated to reducing carbon emissions by 30% across funded projects.</w:t>
         <w:br/>
         <w:br/>
-        <w:t>9. **Governance Information:**</w:t>
+        <w:t>3. **Just Transition Fund**: Aiming to reduce carbon emissions by 25% and boost renewable energy use by 40% in participating countries with a substantial budget of $50 million.</w:t>
         <w:br/>
         <w:br/>
-        <w:t>Our governance structure, including the Board of Directors and specialized committees like the Audit and Program Oversight Committees, ensures effective oversight and strategic direction. In 2023, we introduced policy updates to enhance transparency and stakeholder engagement, reflecting our commitment to operational excellence.</w:t>
+        <w:t>These projects, among others, have significantly contributed to our strategic objectives, driving forward our agenda for sustainable and inclusive growth.</w:t>
         <w:br/>
         <w:br/>
-        <w:t>10. **Future Outlook and Goals:**</w:t>
+        <w:t>**Programs and Services Overview**</w:t>
         <w:br/>
         <w:br/>
-        <w:t>Looking ahead to 2024, we plan to expand our projects and launch new initiatives that further our impact on climate action and poverty alleviation. Challenges such as political instability and technological disparities will be addressed through strengthened partnerships and enhanced technological infrastructure.</w:t>
+        <w:t>In 2023, our programs focused on enhancing economic growth and climate resilience across various regions. Notable programs include:</w:t>
         <w:br/>
         <w:br/>
-        <w:t>11. **Acknowledgments and Appreciation:**</w:t>
+        <w:t>- **BeGreen Africa**: Targeted at reducing carbon emissions in Nairobi through sustainable practices.</w:t>
+        <w:br/>
+        <w:t>- **Building Digital Communications for Climate Resilience**: Aimed at enhancing climate resilience through improved communication strategies across continents.</w:t>
+        <w:br/>
+        <w:t>- **Economic Inclusion as a Pathway to Self-Reliance**: Focused on improving employment rates among refugees in Kenya and South Sudan.</w:t>
         <w:br/>
         <w:br/>
-        <w:t>We extend our deepest gratitude to our donors, volunteers, staff, and partners for their unwavering support in 2023. Your contributions have been instrumental in our success, driving us closer to achieving our mission of a sustainable future.</w:t>
+        <w:t>These programs have been pivotal in driving forward our mission, showcasing significant impacts through strategic partnerships and innovative approaches.</w:t>
         <w:br/>
         <w:br/>
-        <w:t>12. **Contact Information:**</w:t>
+        <w:t>**Financial Statements**</w:t>
         <w:br/>
         <w:br/>
-        <w:t>For more information or to engage with our work, please contact us through the provided details. We remain committed to transparency and welcome any inquiries or support through our various communication channels.</w:t>
+        <w:t>This year's financial overview reflects our strong commitment to transparency and accountability. Key financial statements include:</w:t>
         <w:br/>
         <w:br/>
-        <w:t>This continuous narrative ensures that all stakeholders are well-informed of our activities, achievements, and plans as we strive to create a better everyday life for the many people, guided by the visionary principles of our founder, Ingvar Kamprad.</w:t>
+        <w:t>- **Statement of Financial Position/Balance Sheet**: Showcasing a robust financial status with substantial assets dedicated to future projects.</w:t>
+        <w:br/>
+        <w:t>- **Statement of Activities (Income Statement)**: Reflecting healthy financial operations with a focus on maximizing the impact per dollar spent.</w:t>
+        <w:br/>
+        <w:t>- **Statement of Cash Flows**: Indicating strong liquidity and financial health, ensuring sustained operations and funding for upcoming projects.</w:t>
+        <w:br/>
+        <w:t>- **Notes to Financial Statements &amp; Independent Auditor's Report**: Providing detailed insights into our financial practices and external audit results, confirming the integrity and effectiveness of our financial management.</w:t>
+        <w:br/>
+        <w:br/>
+        <w:t>**Fundraising Activities**</w:t>
+        <w:br/>
+        <w:br/>
+        <w:t>The year 2023 saw innovative fundraising campaigns which significantly boosted our capabilities. Major campaigns included online fundraising marathons, charity auctions, and corporate partnerships, which collectively raised over €30 million. These funds are crucial in supporting ongoing and new initiatives aimed at achieving our mission.</w:t>
+        <w:br/>
+        <w:br/>
+        <w:t>**Volunteer Contributions**</w:t>
+        <w:br/>
+        <w:br/>
+        <w:t>Volunteers have always been the backbone of our foundation. In 2023, over 5,000 volunteers contributed approximately 20,000 hours, providing invaluable support in areas ranging from project management to field operations. Their dedication has been key to our success and community impact.</w:t>
+        <w:br/>
+        <w:br/>
+        <w:t>**Governance**</w:t>
+        <w:br/>
+        <w:br/>
+        <w:t>The foundation's governance structure has been strengthened with the introduction of new board members and advisory committees, ensuring greater oversight and strategic direction. Policies have been updated to enhance governance practices in line with global best standards.</w:t>
+        <w:br/>
+        <w:br/>
+        <w:t>**Future Outlook and Goals**</w:t>
+        <w:br/>
+        <w:br/>
+        <w:t>Looking ahead to 2024, the IKEA Foundation is set to launch several ambitious projects including initiatives focused on sustainable agriculture and renewable energy in high-impact regions such as India and Sub-Saharan Africa. We aim to leverage cutting-edge technology and foster stronger partnerships to drive significant impacts in these communities. Anticipated challenges include navigating regulatory changes and scaling project impacts, for which strategic plans are being developed.</w:t>
+        <w:br/>
+        <w:br/>
+        <w:t>**Acknowledgments and Appreciation**</w:t>
+        <w:br/>
+        <w:br/>
+        <w:t>We extend our heartfelt gratitude to all donors, volunteers, staff, and partners who have made our 2023 achievements possible. Your commitment fuels our mission and amplifies our impact across the globe.</w:t>
+        <w:br/>
+        <w:br/>
+        <w:t>**Contact Information**</w:t>
+        <w:br/>
+        <w:br/>
+        <w:t>For more information, please contact:</w:t>
+        <w:br/>
+        <w:br/>
+        <w:t>IKEA Foundation</w:t>
+        <w:br/>
+        <w:t>Address: [Insert Address]</w:t>
+        <w:br/>
+        <w:t>Phone: [Insert Phone Number]</w:t>
+        <w:br/>
+        <w:t>Email: contact@ikeafoundation.org</w:t>
+        <w:br/>
+        <w:t>Website: https://ikeafoundation.org</w:t>
+        <w:br/>
+        <w:br/>
+        <w:t>Social Media:</w:t>
+        <w:br/>
+        <w:t>- Twitter: [Insert Twitter Handle]</w:t>
+        <w:br/>
+        <w:t>- Facebook: [Insert Facebook Page]</w:t>
+        <w:br/>
+        <w:t>- LinkedIn: [Insert LinkedIn Profile]</w:t>
+        <w:br/>
+        <w:br/>
+        <w:t>**Closing Remarks**</w:t>
+        <w:br/>
+        <w:br/>
+        <w:t>As we close the chapter on an impactful 2023, we look forward to the opportunities and challenges of 2024. With your continued support, we are poised to drive even greater impact, fostering sustainable communities and resilient environments. Thank you for being part of this journey.</w:t>
+        <w:br/>
+        <w:br/>
+        <w:t>[Signature]</w:t>
+        <w:br/>
+        <w:t>[Name]</w:t>
+        <w:br/>
+        <w:t>Chairperson/President</w:t>
+        <w:br/>
+        <w:br/>
+        <w:t>---</w:t>
+        <w:br/>
+        <w:br/>
+        <w:t>This report reflects the collective efforts and dedication of the IKEA Foundation team and its partners, striving to make a significant difference in the world. We are committed to transparency, accountability, and continuous improvement in all our endeavors. Thank you for your trust and support.</w:t>
       </w:r>
     </w:p>
     <w:sectPr>

</xml_diff>

<commit_message>
feat: final version 1
</commit_message>
<xml_diff>
--- a/src/Create_yearly/data/data_gen/yearly_report.docx
+++ b/src/Create_yearly/data/data_gen/yearly_report.docx
@@ -7,174 +7,98 @@
         <w:pStyle w:val="Heading1"/>
       </w:pPr>
       <w:r>
-        <w:t>Yearly Report</w:t>
+        <w:rPr>
+          <w:b/>
+          <w:sz w:val="28"/>
+        </w:rPr>
+        <w:t>Report</w:t>
+      </w:r>
+    </w:p>
+    <w:p>
+      <w:r/>
+      <w:r>
+        <w:rPr>
+          <w:b/>
+        </w:rPr>
+        <w:t>Letter from the Chairperson/President</w:t>
+      </w:r>
+      <w:r/>
+    </w:p>
+    <w:p/>
+    <w:p>
+      <w:r>
+        <w:t>Dear Friends and Supporters,</w:t>
+      </w:r>
+    </w:p>
+    <w:p/>
+    <w:p>
+      <w:r>
+        <w:t>As we step into the new year, I am pleased to present our achievements and the challenges we faced in January 2023. This period has been a testament to the resilience and dedication of our team and partners, who continue to work tirelessly towards our vision of creating a better everyday life for the many people.</w:t>
+      </w:r>
+    </w:p>
+    <w:p/>
+    <w:p>
+      <w:r>
+        <w:t>This month, we embarked on several ambitious projects, including the EAT-Lancet 2.0 Commission, The Climate Story Fund, Climate Resilience Roadmap, and Economic Inclusion as a Pathway to Self-reliance. These initiatives are aligned with our mission to fight poverty and climate change, focusing on sustainable livelihoods and environmental stewardship.</w:t>
+      </w:r>
+    </w:p>
+    <w:p/>
+    <w:p>
+      <w:r>
+        <w:t>The EAT-Lancet 2.0 Commission has already made significant strides by securing half of its funding[x], setting a strong foundation for promoting sustainable diets globally. Similarly, The Climate Story Fund, with a focus on storytelling to combat climate change, has successfully engaged global audiences and secured substantial funding[x].</w:t>
+      </w:r>
+    </w:p>
+    <w:p/>
+    <w:p>
+      <w:r>
+        <w:t>Our Climate Resilience Roadmap in East Africa has seen remarkable progress, enhancing local farmers' resilience to climate change[x]. Meanwhile, the project on economic inclusion in Kenya and South Sudan is paving the way for refugees to achieve self-reliance through increased employment opportunities[x].</w:t>
+      </w:r>
+    </w:p>
+    <w:p/>
+    <w:p>
+      <w:r>
+        <w:t>Despite these successes, we face ongoing challenges such as securing additional funding and managing the geopolitical risks that impact our operations. We are continuously working on strategic partnerships and innovative funding solutions to address these issues[x].</w:t>
+      </w:r>
+    </w:p>
+    <w:p/>
+    <w:p>
+      <w:r>
+        <w:t>I extend my deepest gratitude to all our supporters and partners. Your unwavering support fuels our commitment to driving positive change. As we move forward, we remain dedicated to our goals, drawing strength from our achievements and learning from the challenges we face.</w:t>
+      </w:r>
+    </w:p>
+    <w:p/>
+    <w:p>
+      <w:r>
+        <w:t>Together, we are making a difference, one project at a time. Thank you for being part of this journey.</w:t>
+      </w:r>
+    </w:p>
+    <w:p/>
+    <w:p>
+      <w:r>
+        <w:t>Warm regards,</w:t>
+      </w:r>
+    </w:p>
+    <w:p/>
+    <w:p>
+      <w:r>
+        <w:t>[Name]</w:t>
       </w:r>
     </w:p>
     <w:p>
       <w:r>
-        <w:t>**IKEA Foundation Annual Report 2023**</w:t>
-        <w:br/>
-        <w:br/>
-        <w:t>**Letter from the Chairperson/President**</w:t>
-        <w:br/>
-        <w:br/>
-        <w:t>Dear Esteemed Supporters and Partners,</w:t>
-        <w:br/>
-        <w:br/>
-        <w:t>As we reflect on the year 2023, it is with a deep sense of gratitude and pride that I address you in this annual report. This year has been a remarkable journey filled with significant achievements, challenges overcome, and a renewed commitment to our mission. Our foundation has continued to make impactful strides in addressing poverty and climate change, aligning with our vision to create a better everyday life for the many people we serve.</w:t>
-        <w:br/>
-        <w:br/>
-        <w:t>Thanks to the unwavering support of our donors, partners, and volunteers, we have expanded our reach and deepened our impact across various communities globally. However, the path was not without its hurdles. We faced challenges that tested our resilience, yet these obstacles only strengthened our resolve to push forward.</w:t>
-        <w:br/>
-        <w:br/>
-        <w:t>Looking ahead, we are excited about the new initiatives and partnerships that will allow us to serve even more communities. Our commitment to sustainability and innovation remains steadfast, and we are optimistic about what we can achieve together in the coming years.</w:t>
-        <w:br/>
-        <w:br/>
-        <w:t>Thank you for your continued support and belief in our mission. Together, we are making a difference.</w:t>
-        <w:br/>
-        <w:br/>
-        <w:t>Warm regards,</w:t>
-        <w:br/>
-        <w:br/>
-        <w:t>[Name]</w:t>
-        <w:br/>
-        <w:t>Chairperson/President</w:t>
-        <w:br/>
-        <w:br/>
-        <w:t>**Mission Statement**</w:t>
-        <w:br/>
-        <w:br/>
-        <w:t>The IKEA Foundation is dedicated to creating a better everyday life for the many people. By tackling poverty and climate change, we strive to empower communities through sustainable development, ensuring that families can build a brighter future for themselves and the next generation. Our mission is guided by a commitment to innovation, collaboration, and a deep respect for the environment and humanity.</w:t>
-        <w:br/>
-        <w:br/>
-        <w:t>**Executive Summary**</w:t>
-        <w:br/>
-        <w:br/>
-        <w:t>In 2023, the IKEA Foundation has made significant progress in its mission to combat poverty and facilitate climate action. With over €200 million disbursed in grants, we have supported projects that align with the United Nations' Sustainable Development Goals, particularly focusing on Decent Work and Economic Growth, and Climate Action. Key projects this year included the African Private Sector Forum on Forced Displacement, the Funders Table for climate change, and the Just Transition Fund, among others. These initiatives have not only addressed immediate needs but also laid the groundwork for sustainable development in vulnerable regions.</w:t>
-        <w:br/>
-        <w:br/>
-        <w:t>**Year in Review/Highlights**</w:t>
-        <w:br/>
-        <w:br/>
-        <w:t>This year, the IKEA Foundation was proud to be part of several key initiatives:</w:t>
-        <w:br/>
-        <w:br/>
-        <w:t>1. **African Private Sector Forum on Forced Displacement**: Focused on creating job opportunities for refugees in Nairobi, this project, with a budget of $500,000, aims to increase employment by 30% within refugee communities.</w:t>
-        <w:br/>
-        <w:br/>
-        <w:t>2. **The Funders Table**: A global initiative with a budget of $5 million dedicated to reducing carbon emissions by 30% across funded projects.</w:t>
-        <w:br/>
-        <w:br/>
-        <w:t>3. **Just Transition Fund**: Aiming to reduce carbon emissions by 25% and boost renewable energy use by 40% in participating countries with a substantial budget of $50 million.</w:t>
-        <w:br/>
-        <w:br/>
-        <w:t>These projects, among others, have significantly contributed to our strategic objectives, driving forward our agenda for sustainable and inclusive growth.</w:t>
-        <w:br/>
-        <w:br/>
-        <w:t>**Programs and Services Overview**</w:t>
-        <w:br/>
-        <w:br/>
-        <w:t>In 2023, our programs focused on enhancing economic growth and climate resilience across various regions. Notable programs include:</w:t>
-        <w:br/>
-        <w:br/>
-        <w:t>- **BeGreen Africa**: Targeted at reducing carbon emissions in Nairobi through sustainable practices.</w:t>
-        <w:br/>
-        <w:t>- **Building Digital Communications for Climate Resilience**: Aimed at enhancing climate resilience through improved communication strategies across continents.</w:t>
-        <w:br/>
-        <w:t>- **Economic Inclusion as a Pathway to Self-Reliance**: Focused on improving employment rates among refugees in Kenya and South Sudan.</w:t>
-        <w:br/>
-        <w:br/>
-        <w:t>These programs have been pivotal in driving forward our mission, showcasing significant impacts through strategic partnerships and innovative approaches.</w:t>
-        <w:br/>
-        <w:br/>
-        <w:t>**Financial Statements**</w:t>
-        <w:br/>
-        <w:br/>
-        <w:t>This year's financial overview reflects our strong commitment to transparency and accountability. Key financial statements include:</w:t>
-        <w:br/>
-        <w:br/>
-        <w:t>- **Statement of Financial Position/Balance Sheet**: Showcasing a robust financial status with substantial assets dedicated to future projects.</w:t>
-        <w:br/>
-        <w:t>- **Statement of Activities (Income Statement)**: Reflecting healthy financial operations with a focus on maximizing the impact per dollar spent.</w:t>
-        <w:br/>
-        <w:t>- **Statement of Cash Flows**: Indicating strong liquidity and financial health, ensuring sustained operations and funding for upcoming projects.</w:t>
-        <w:br/>
-        <w:t>- **Notes to Financial Statements &amp; Independent Auditor's Report**: Providing detailed insights into our financial practices and external audit results, confirming the integrity and effectiveness of our financial management.</w:t>
-        <w:br/>
-        <w:br/>
-        <w:t>**Fundraising Activities**</w:t>
-        <w:br/>
-        <w:br/>
-        <w:t>The year 2023 saw innovative fundraising campaigns which significantly boosted our capabilities. Major campaigns included online fundraising marathons, charity auctions, and corporate partnerships, which collectively raised over €30 million. These funds are crucial in supporting ongoing and new initiatives aimed at achieving our mission.</w:t>
-        <w:br/>
-        <w:br/>
-        <w:t>**Volunteer Contributions**</w:t>
-        <w:br/>
-        <w:br/>
-        <w:t>Volunteers have always been the backbone of our foundation. In 2023, over 5,000 volunteers contributed approximately 20,000 hours, providing invaluable support in areas ranging from project management to field operations. Their dedication has been key to our success and community impact.</w:t>
-        <w:br/>
-        <w:br/>
-        <w:t>**Governance**</w:t>
-        <w:br/>
-        <w:br/>
-        <w:t>The foundation's governance structure has been strengthened with the introduction of new board members and advisory committees, ensuring greater oversight and strategic direction. Policies have been updated to enhance governance practices in line with global best standards.</w:t>
-        <w:br/>
-        <w:br/>
-        <w:t>**Future Outlook and Goals**</w:t>
-        <w:br/>
-        <w:br/>
-        <w:t>Looking ahead to 2024, the IKEA Foundation is set to launch several ambitious projects including initiatives focused on sustainable agriculture and renewable energy in high-impact regions such as India and Sub-Saharan Africa. We aim to leverage cutting-edge technology and foster stronger partnerships to drive significant impacts in these communities. Anticipated challenges include navigating regulatory changes and scaling project impacts, for which strategic plans are being developed.</w:t>
-        <w:br/>
-        <w:br/>
-        <w:t>**Acknowledgments and Appreciation**</w:t>
-        <w:br/>
-        <w:br/>
-        <w:t>We extend our heartfelt gratitude to all donors, volunteers, staff, and partners who have made our 2023 achievements possible. Your commitment fuels our mission and amplifies our impact across the globe.</w:t>
-        <w:br/>
-        <w:br/>
-        <w:t>**Contact Information**</w:t>
-        <w:br/>
-        <w:br/>
-        <w:t>For more information, please contact:</w:t>
-        <w:br/>
-        <w:br/>
-        <w:t>IKEA Foundation</w:t>
-        <w:br/>
-        <w:t>Address: [Insert Address]</w:t>
-        <w:br/>
-        <w:t>Phone: [Insert Phone Number]</w:t>
-        <w:br/>
-        <w:t>Email: contact@ikeafoundation.org</w:t>
-        <w:br/>
-        <w:t>Website: https://ikeafoundation.org</w:t>
-        <w:br/>
-        <w:br/>
-        <w:t>Social Media:</w:t>
-        <w:br/>
-        <w:t>- Twitter: [Insert Twitter Handle]</w:t>
-        <w:br/>
-        <w:t>- Facebook: [Insert Facebook Page]</w:t>
-        <w:br/>
-        <w:t>- LinkedIn: [Insert LinkedIn Profile]</w:t>
-        <w:br/>
-        <w:br/>
-        <w:t>**Closing Remarks**</w:t>
-        <w:br/>
-        <w:br/>
-        <w:t>As we close the chapter on an impactful 2023, we look forward to the opportunities and challenges of 2024. With your continued support, we are poised to drive even greater impact, fostering sustainable communities and resilient environments. Thank you for being part of this journey.</w:t>
-        <w:br/>
-        <w:br/>
-        <w:t>[Signature]</w:t>
-        <w:br/>
-        <w:t>[Name]</w:t>
-        <w:br/>
-        <w:t>Chairperson/President</w:t>
-        <w:br/>
-        <w:br/>
+        <w:t>Chairperson/President, IKEA Foundation</w:t>
+      </w:r>
+    </w:p>
+    <w:p/>
+    <w:p>
+      <w:r>
         <w:t>---</w:t>
-        <w:br/>
-        <w:br/>
-        <w:t>This report reflects the collective efforts and dedication of the IKEA Foundation team and its partners, striving to make a significant difference in the world. We are committed to transparency, accountability, and continuous improvement in all our endeavors. Thank you for your trust and support.</w:t>
+      </w:r>
+    </w:p>
+    <w:p/>
+    <w:p>
+      <w:r>
+        <w:t>This letter aims to encapsulate the progress and ongoing efforts of the IKEA Foundation in January 2023, acknowledging both the accomplishments and hurdles while setting a positive tone for the future endeavors.</w:t>
       </w:r>
     </w:p>
     <w:sectPr>

</xml_diff>

<commit_message>
feat: final version requierement
</commit_message>
<xml_diff>
--- a/src/Create_yearly/data/data_gen/yearly_report.docx
+++ b/src/Create_yearly/data/data_gen/yearly_report.docx
@@ -27,49 +27,88 @@
     <w:p/>
     <w:p>
       <w:r>
-        <w:t>Dear Friends and Supporters,</w:t>
+        <w:t>Dear Friends, Partners, and Supporters,</w:t>
       </w:r>
     </w:p>
     <w:p/>
     <w:p>
       <w:r>
-        <w:t>As we step into the new year, I am pleased to present our achievements and the challenges we faced in January 2023. This period has been a testament to the resilience and dedication of our team and partners, who continue to work tirelessly towards our vision of creating a better everyday life for the many people.</w:t>
+        <w:t>As we reflect on the year 2023, I am filled with gratitude and pride for the remarkable strides we have made together. This year has been one of both significant achievements and formidable challenges, each shaping our journey towards a more sustainable and equitable world.</w:t>
       </w:r>
     </w:p>
     <w:p/>
     <w:p>
       <w:r>
-        <w:t>This month, we embarked on several ambitious projects, including the EAT-Lancet 2.0 Commission, The Climate Story Fund, Climate Resilience Roadmap, and Economic Inclusion as a Pathway to Self-reliance. These initiatives are aligned with our mission to fight poverty and climate change, focusing on sustainable livelihoods and environmental stewardship.</w:t>
+        <w:t>The IKEA Foundation remains steadfast in its commitment to improving the lives of the many people, particularly those facing poverty and the adverse impacts of climate change. Our initiatives across the globe, in partnership with over 140 dedicated organizations, have aimed to transform lives and communities sustainably.</w:t>
+      </w:r>
+    </w:p>
+    <w:p/>
+    <w:p>
+      <w:r/>
+      <w:r>
+        <w:rPr>
+          <w:b/>
+        </w:rPr>
+        <w:t>Achievements and Challenges</w:t>
+      </w:r>
+      <w:r/>
+    </w:p>
+    <w:p/>
+    <w:p>
+      <w:r>
+        <w:t>This year, we have seen impactful progress in various sectors, notably in our efforts to combat climate change and enhance economic growth within vulnerable communities. Our project, "The Funders Table," which aligns with the United Nations' Goal 13, has made significant headway in reducing carbon emissions and fostering global cooperation against climate change[x]. Similarly, the "Just Transition Fund" has been pivotal in promoting the use of renewable energy and sustainable practices in South Africa, Vietnam, and Indonesia[x].</w:t>
       </w:r>
     </w:p>
     <w:p/>
     <w:p>
       <w:r>
-        <w:t>The EAT-Lancet 2.0 Commission has already made significant strides by securing half of its funding[x], setting a strong foundation for promoting sustainable diets globally. Similarly, The Climate Story Fund, with a focus on storytelling to combat climate change, has successfully engaged global audiences and secured substantial funding[x].</w:t>
+        <w:t>However, the journey was not without its hurdles. Political instability and logistical challenges in regions like Nairobi and Northern Syria have tested our resilience and adaptability. The "Protracted Displacement in an Urban Context" project faced difficulties due to the complex dynamics of urban environments and political uncertainties[x]. Despite these challenges, our team's dedication and our partners' support have been instrumental in navigating these complexities and continuing our mission.</w:t>
+      </w:r>
+    </w:p>
+    <w:p/>
+    <w:p>
+      <w:r/>
+      <w:r>
+        <w:rPr>
+          <w:b/>
+        </w:rPr>
+        <w:t>Gratitude and Future Outlook</w:t>
+      </w:r>
+      <w:r/>
+    </w:p>
+    <w:p/>
+    <w:p>
+      <w:r>
+        <w:t>I extend my deepest thanks to you, our partners and supporters, whose unwavering commitment has been the cornerstone of our achievements. Your collaboration, insights, and generous contributions have been crucial in bringing our shared vision to life.</w:t>
       </w:r>
     </w:p>
     <w:p/>
     <w:p>
       <w:r>
-        <w:t>Our Climate Resilience Roadmap in East Africa has seen remarkable progress, enhancing local farmers' resilience to climate change[x]. Meanwhile, the project on economic inclusion in Kenya and South Sudan is paving the way for refugees to achieve self-reliance through increased employment opportunities[x].</w:t>
+        <w:t>Looking ahead, we are excited about the possibilities that 2024 holds. With several projects, like the "Climate Resilience Roadmap," set to continue making a difference in climate action and agricultural sustainability, we are optimistic about the future[x]. We also anticipate strengthening our efforts in regions requiring urgent attention and scaling successful initiatives to broader contexts.</w:t>
+      </w:r>
+    </w:p>
+    <w:p/>
+    <w:p>
+      <w:r/>
+      <w:r>
+        <w:rPr>
+          <w:b/>
+        </w:rPr>
+        <w:t>Conclusion</w:t>
+      </w:r>
+      <w:r/>
+    </w:p>
+    <w:p/>
+    <w:p>
+      <w:r>
+        <w:t>In closing, let us celebrate the successes of the past year and brace for the opportunities and challenges ahead. Together, we are making a substantial difference in the lives of many and contributing to a healthier, more sustainable planet. Here's to continuing our journey with hope, determination, and shared resolve.</w:t>
       </w:r>
     </w:p>
     <w:p/>
     <w:p>
       <w:r>
-        <w:t>Despite these successes, we face ongoing challenges such as securing additional funding and managing the geopolitical risks that impact our operations. We are continuously working on strategic partnerships and innovative funding solutions to address these issues[x].</w:t>
-      </w:r>
-    </w:p>
-    <w:p/>
-    <w:p>
-      <w:r>
-        <w:t>I extend my deepest gratitude to all our supporters and partners. Your unwavering support fuels our commitment to driving positive change. As we move forward, we remain dedicated to our goals, drawing strength from our achievements and learning from the challenges we face.</w:t>
-      </w:r>
-    </w:p>
-    <w:p/>
-    <w:p>
-      <w:r>
-        <w:t>Together, we are making a difference, one project at a time. Thank you for being part of this journey.</w:t>
+        <w:t>Thank you for being a pivotal part of our journey.</w:t>
       </w:r>
     </w:p>
     <w:p/>
@@ -91,14 +130,31 @@
     </w:p>
     <w:p/>
     <w:p>
+      <w:r/>
       <w:r>
-        <w:t>---</w:t>
+        <w:rPr>
+          <w:b/>
+        </w:rPr>
+        <w:t>Contact Information:</w:t>
+      </w:r>
+      <w:r/>
+    </w:p>
+    <w:p>
+      <w:r>
+        <w:t xml:space="preserve">For inquiries and further information, please reach out to us at info@ikeafoundation.org. </w:t>
       </w:r>
     </w:p>
     <w:p/>
     <w:p>
+      <w:r/>
       <w:r>
-        <w:t>This letter aims to encapsulate the progress and ongoing efforts of the IKEA Foundation in January 2023, acknowledging both the accomplishments and hurdles while setting a positive tone for the future endeavors.</w:t>
+        <w:rPr>
+          <w:b/>
+        </w:rPr>
+        <w:t>Note:</w:t>
+      </w:r>
+      <w:r>
+        <w:t xml:space="preserve"> For detailed insights and updates on specific projects and initiatives, please refer to the comprehensive project sections of this report.</w:t>
       </w:r>
     </w:p>
     <w:sectPr>

</xml_diff>

<commit_message>
feat: final version for deployment
</commit_message>
<xml_diff>
--- a/src/Create_yearly/data/data_gen/yearly_report.docx
+++ b/src/Create_yearly/data/data_gen/yearly_report.docx
@@ -27,19 +27,19 @@
     <w:p/>
     <w:p>
       <w:r>
-        <w:t>Dear Friends, Partners, and Supporters,</w:t>
+        <w:t>Dear Friends and Supporters of the IKEA Foundation,</w:t>
       </w:r>
     </w:p>
     <w:p/>
     <w:p>
       <w:r>
-        <w:t>As we reflect on the year 2023, I am filled with gratitude and pride for the remarkable strides we have made together. This year has been one of both significant achievements and formidable challenges, each shaping our journey towards a more sustainable and equitable world.</w:t>
+        <w:t>As we reflect on the year 2023, it is with a profound sense of gratitude and commitment that I address you in this annual report. This year has been a remarkable journey filled with substantial achievements and, admittedly, some challenges that have tested our resilience and strengthened our resolve.</w:t>
       </w:r>
     </w:p>
     <w:p/>
     <w:p>
       <w:r>
-        <w:t>The IKEA Foundation remains steadfast in its commitment to improving the lives of the many people, particularly those facing poverty and the adverse impacts of climate change. Our initiatives across the globe, in partnership with over 140 dedicated organizations, have aimed to transform lives and communities sustainably.</w:t>
+        <w:t>The IKEA Foundation has continued to make significant strides in our mission to create a better everyday life for the many people, particularly those living in vulnerable conditions. Our efforts this year have been notably impactful in addressing the dual threats of poverty and climate change, which remain at the forefront of our work.</w:t>
       </w:r>
     </w:p>
     <w:p/>
@@ -49,20 +49,26 @@
         <w:rPr>
           <w:b/>
         </w:rPr>
-        <w:t>Achievements and Challenges</w:t>
+        <w:t>Achievements and Progress</w:t>
       </w:r>
       <w:r/>
     </w:p>
     <w:p/>
     <w:p>
       <w:r>
-        <w:t>This year, we have seen impactful progress in various sectors, notably in our efforts to combat climate change and enhance economic growth within vulnerable communities. Our project, "The Funders Table," which aligns with the United Nations' Goal 13, has made significant headway in reducing carbon emissions and fostering global cooperation against climate change[x]. Similarly, the "Just Transition Fund" has been pivotal in promoting the use of renewable energy and sustainable practices in South Africa, Vietnam, and Indonesia[x].</w:t>
+        <w:t>This year, we saw the successful initiation and continuation of key projects such as the African Private Sector Forum on Forced Displacement [x], which began in May 2023. This project, based in Nairobi, Kenya, is a testament to our commitment to promoting Decent Work and Economic Growth as per the United Nations' Goal 8 [x]. With a total budget of $500,000 [x], and a significant portion already funded, this project has been making strides in increasing employment opportunities by 30% within the refugee communities [x].</w:t>
       </w:r>
     </w:p>
     <w:p/>
     <w:p>
       <w:r>
-        <w:t>However, the journey was not without its hurdles. Political instability and logistical challenges in regions like Nairobi and Northern Syria have tested our resilience and adaptability. The "Protracted Displacement in an Urban Context" project faced difficulties due to the complex dynamics of urban environments and political uncertainties[x]. Despite these challenges, our team's dedication and our partners' support have been instrumental in navigating these complexities and continuing our mission.</w:t>
+        <w:t>In the realm of environmental sustainability, our project, The Funders Table, has been a catalyst in combating climate change. This initiative, which aligns with United Nations' Goal 13 [x], commenced in April 2023 with a robust budget of $5,000,000 [x]. Our foundation's contribution of 40% towards this project underscores our commitment to reducing carbon emissions by 30% within the funded projects [x].</w:t>
+      </w:r>
+    </w:p>
+    <w:p/>
+    <w:p>
+      <w:r>
+        <w:t>Another notable project is the Just Transition Fund, which began in April 2023. With a focus on Climate Action, this global initiative aims to reduce carbon emissions by 25% and increase renewable energy use by 40% in countries like South Africa, Vietnam, and Indonesia [x]. Although it faces challenges, the project's strong partnerships with influential global organizations have been pivotal in navigating the complexities of regulatory changes across multiple countries [x].</w:t>
       </w:r>
     </w:p>
     <w:p/>
@@ -72,20 +78,14 @@
         <w:rPr>
           <w:b/>
         </w:rPr>
-        <w:t>Gratitude and Future Outlook</w:t>
+        <w:t>Challenges and Learning</w:t>
       </w:r>
       <w:r/>
     </w:p>
     <w:p/>
     <w:p>
       <w:r>
-        <w:t>I extend my deepest thanks to you, our partners and supporters, whose unwavering commitment has been the cornerstone of our achievements. Your collaboration, insights, and generous contributions have been crucial in bringing our shared vision to life.</w:t>
-      </w:r>
-    </w:p>
-    <w:p/>
-    <w:p>
-      <w:r>
-        <w:t>Looking ahead, we are excited about the possibilities that 2024 holds. With several projects, like the "Climate Resilience Roadmap," set to continue making a difference in climate action and agricultural sustainability, we are optimistic about the future[x]. We also anticipate strengthening our efforts in regions requiring urgent attention and scaling successful initiatives to broader contexts.</w:t>
+        <w:t>While we celebrate our achievements, we also acknowledge the challenges faced along the way. Political instability and logistical issues in certain regions have posed risks to the timely progress of our projects. However, these challenges have provided us with valuable insights and learning opportunities to enhance our strategies and operations.</w:t>
       </w:r>
     </w:p>
     <w:p/>
@@ -95,20 +95,37 @@
         <w:rPr>
           <w:b/>
         </w:rPr>
-        <w:t>Conclusion</w:t>
+        <w:t>Looking Forward</w:t>
       </w:r>
       <w:r/>
     </w:p>
     <w:p/>
     <w:p>
       <w:r>
-        <w:t>In closing, let us celebrate the successes of the past year and brace for the opportunities and challenges ahead. Together, we are making a substantial difference in the lives of many and contributing to a healthier, more sustainable planet. Here's to continuing our journey with hope, determination, and shared resolve.</w:t>
+        <w:t>As we look to the future, our vision for the next year and beyond is to not only continue these impactful projects but also to innovate further in both poverty alleviation and climate action. We aim to expand our geographical reach and deepen our impact through strategic partnerships and enhanced project models.</w:t>
+      </w:r>
+    </w:p>
+    <w:p/>
+    <w:p>
+      <w:r/>
+      <w:r>
+        <w:rPr>
+          <w:b/>
+        </w:rPr>
+        <w:t>Gratitude</w:t>
+      </w:r>
+      <w:r/>
+    </w:p>
+    <w:p/>
+    <w:p>
+      <w:r>
+        <w:t>I want to express my deepest gratitude to all our partners, donors, and team members whose relentless dedication and support have been indispensable. It is your commitment that empowers us to keep striving towards a better world.</w:t>
       </w:r>
     </w:p>
     <w:p/>
     <w:p>
       <w:r>
-        <w:t>Thank you for being a pivotal part of our journey.</w:t>
+        <w:t>Thank you for your continued support and belief in our mission. Together, we are making a difference.</w:t>
       </w:r>
     </w:p>
     <w:p/>
@@ -125,36 +142,12 @@
     </w:p>
     <w:p>
       <w:r>
-        <w:t>Chairperson/President, IKEA Foundation</w:t>
+        <w:t>Chairperson/President</w:t>
       </w:r>
-    </w:p>
-    <w:p/>
-    <w:p>
-      <w:r/>
-      <w:r>
-        <w:rPr>
-          <w:b/>
-        </w:rPr>
-        <w:t>Contact Information:</w:t>
-      </w:r>
-      <w:r/>
     </w:p>
     <w:p>
       <w:r>
-        <w:t xml:space="preserve">For inquiries and further information, please reach out to us at info@ikeafoundation.org. </w:t>
-      </w:r>
-    </w:p>
-    <w:p/>
-    <w:p>
-      <w:r/>
-      <w:r>
-        <w:rPr>
-          <w:b/>
-        </w:rPr>
-        <w:t>Note:</w:t>
-      </w:r>
-      <w:r>
-        <w:t xml:space="preserve"> For detailed insights and updates on specific projects and initiatives, please refer to the comprehensive project sections of this report.</w:t>
+        <w:t>IKEA Foundation [x]</w:t>
       </w:r>
     </w:p>
     <w:sectPr>

</xml_diff>